<commit_message>
week8 some suggx from jan
</commit_message>
<xml_diff>
--- a/paper.docx
+++ b/paper.docx
@@ -896,7 +896,21 @@
           <w:rFonts w:hint="eastAsia" w:ascii="Microsoft YaHei" w:hAnsi="Microsoft YaHei" w:eastAsia="Microsoft YaHei" w:cs="Microsoft YaHei"/>
           <w:szCs w:val="21"/>
         </w:rPr>
-        <w:t>2.2 ROP防御</w:t>
+        <w:t>2.2 ROP</w:t>
+      </w:r>
+      <w:r>
+        <w:rPr>
+          <w:rFonts w:hint="default" w:ascii="Microsoft YaHei" w:hAnsi="Microsoft YaHei" w:eastAsia="Microsoft YaHei" w:cs="Microsoft YaHei"/>
+          <w:szCs w:val="21"/>
+        </w:rPr>
+        <w:t>检测及</w:t>
+      </w:r>
+      <w:r>
+        <w:rPr>
+          <w:rFonts w:hint="eastAsia" w:ascii="Microsoft YaHei" w:hAnsi="Microsoft YaHei" w:eastAsia="Microsoft YaHei" w:cs="Microsoft YaHei"/>
+          <w:szCs w:val="21"/>
+        </w:rPr>
+        <w:t>防御</w:t>
       </w:r>
       <w:r>
         <w:tab/>
@@ -1594,6 +1608,13 @@
         <w:t>.2 总体设计</w:t>
       </w:r>
       <w:r>
+        <w:rPr>
+          <w:rFonts w:hint="default" w:ascii="Microsoft YaHei" w:hAnsi="Microsoft YaHei" w:eastAsia="Microsoft YaHei" w:cs="Microsoft YaHei"/>
+          <w:szCs w:val="21"/>
+        </w:rPr>
+        <w:t>（策略）</w:t>
+      </w:r>
+      <w:r>
         <w:tab/>
       </w:r>
       <w:r>
@@ -1659,7 +1680,21 @@
           <w:rFonts w:hint="eastAsia" w:ascii="Microsoft YaHei" w:hAnsi="Microsoft YaHei" w:eastAsia="Microsoft YaHei" w:cs="Microsoft YaHei"/>
           <w:szCs w:val="21"/>
         </w:rPr>
-        <w:t>.3 技术及工具</w:t>
+        <w:t>.3</w:t>
+      </w:r>
+      <w:r>
+        <w:rPr>
+          <w:rFonts w:hint="default" w:ascii="Microsoft YaHei" w:hAnsi="Microsoft YaHei" w:eastAsia="Microsoft YaHei" w:cs="Microsoft YaHei"/>
+          <w:szCs w:val="21"/>
+        </w:rPr>
+        <w:t xml:space="preserve"> //前移//</w:t>
+      </w:r>
+      <w:r>
+        <w:rPr>
+          <w:rFonts w:hint="eastAsia" w:ascii="Microsoft YaHei" w:hAnsi="Microsoft YaHei" w:eastAsia="Microsoft YaHei" w:cs="Microsoft YaHei"/>
+          <w:szCs w:val="21"/>
+        </w:rPr>
+        <w:t>技术及工具</w:t>
       </w:r>
       <w:r>
         <w:tab/>
@@ -1730,6 +1765,22 @@
         <w:t>.4 框架概述</w:t>
       </w:r>
       <w:r>
+        <w:rPr>
+          <w:rFonts w:hint="default" w:ascii="Microsoft YaHei" w:hAnsi="Microsoft YaHei" w:eastAsia="Microsoft YaHei" w:cs="Microsoft YaHei"/>
+          <w:szCs w:val="21"/>
+        </w:rPr>
+        <w:t xml:space="preserve">（总体实现++4.5具体实现 ++ </w:t>
+      </w:r>
+      <w:bookmarkStart w:id="32" w:name="_GoBack"/>
+      <w:bookmarkEnd w:id="32"/>
+      <w:r>
+        <w:rPr>
+          <w:rFonts w:hint="default" w:ascii="Microsoft YaHei" w:hAnsi="Microsoft YaHei" w:eastAsia="Microsoft YaHei" w:cs="Microsoft YaHei"/>
+          <w:szCs w:val="21"/>
+        </w:rPr>
+        <w:t>界面实现）</w:t>
+      </w:r>
+      <w:r>
         <w:tab/>
       </w:r>
       <w:r>
@@ -1788,7 +1839,14 @@
           <w:rFonts w:hint="default" w:ascii="Microsoft YaHei" w:hAnsi="Microsoft YaHei" w:eastAsia="Microsoft YaHei" w:cs="Microsoft YaHei"/>
           <w:szCs w:val="21"/>
         </w:rPr>
-        <w:t>4.5</w:t>
+        <w:t>4.</w:t>
+      </w:r>
+      <w:r>
+        <w:rPr>
+          <w:rFonts w:hint="default" w:ascii="Microsoft YaHei" w:hAnsi="Microsoft YaHei" w:eastAsia="Microsoft YaHei" w:cs="Microsoft YaHei"/>
+          <w:szCs w:val="21"/>
+        </w:rPr>
+        <w:t>6</w:t>
       </w:r>
       <w:r>
         <w:rPr>
@@ -1870,7 +1928,7 @@
           <w:rFonts w:hint="default" w:ascii="Microsoft YaHei" w:hAnsi="Microsoft YaHei" w:eastAsia="Microsoft YaHei" w:cs="Microsoft YaHei"/>
           <w:szCs w:val="21"/>
         </w:rPr>
-        <w:t>6</w:t>
+        <w:t>7</w:t>
       </w:r>
       <w:r>
         <w:rPr>
@@ -2586,15 +2644,7 @@
           <w:sz w:val="21"/>
           <w:szCs w:val="21"/>
         </w:rPr>
-        <w:t>即使攻击者将程序控制流劫持至他们注入的恶意代码，这些代码也无法执行。为了绕过DEP机制实现攻击，攻击者不再注入代码，而是通过利用漏洞进程中的现有的可执行指令来构造恶意行为，即代码复用攻击（CRA）。</w:t>
-      </w:r>
-      <w:r>
-        <w:rPr>
-          <w:rFonts w:hint="eastAsia" w:ascii="Microsoft YaHei" w:hAnsi="Microsoft YaHei" w:eastAsia="Microsoft YaHei" w:cs="Microsoft YaHei"/>
-          <w:sz w:val="21"/>
-          <w:szCs w:val="21"/>
-        </w:rPr>
-        <w:t>Return-into-libc</w:t>
+        <w:t>即使攻击者将程序控制流劫持至他们注入的恶意代码，这些代码也无法执行。为了绕过DEP机制实现攻击，攻击者不再注入代码，而是通过利用漏洞进程中的现有的可执行指令来构造恶意行为，即代码复用攻击（CRA）。Return-into-libc</w:t>
       </w:r>
       <w:r>
         <w:rPr>
@@ -2611,23 +2661,7 @@
           <w:sz w:val="21"/>
           <w:szCs w:val="21"/>
         </w:rPr>
-        <w:t>是</w:t>
-      </w:r>
-      <w:r>
-        <w:rPr>
-          <w:rFonts w:hint="eastAsia" w:ascii="Microsoft YaHei" w:hAnsi="Microsoft YaHei" w:eastAsia="Microsoft YaHei" w:cs="Microsoft YaHei"/>
-          <w:sz w:val="21"/>
-          <w:szCs w:val="21"/>
-        </w:rPr>
-        <w:t>代码复用攻击的</w:t>
-      </w:r>
-      <w:r>
-        <w:rPr>
-          <w:rFonts w:hint="eastAsia" w:ascii="Microsoft YaHei" w:hAnsi="Microsoft YaHei" w:eastAsia="Microsoft YaHei" w:cs="Microsoft YaHei"/>
-          <w:sz w:val="21"/>
-          <w:szCs w:val="21"/>
-        </w:rPr>
-        <w:t>一种简单应用，攻击者利用缓冲区溢出漏洞，将栈中的返回地址覆写为某些敏感的libc函数地址（如system、execve），再通过修改栈或寄存器中的数据，构造函数参数，从而实现攻击行为。</w:t>
+        <w:t>是代码复用攻击的一种简单应用，攻击者利用缓冲区溢出漏洞，将栈中的返回地址覆写为某些敏感的libc函数地址（如system、execve），再通过修改栈或寄存器中的数据，构造函数参数，从而实现攻击行为。</w:t>
       </w:r>
     </w:p>
     <w:p>
@@ -2666,6 +2700,14 @@
         <w:t>ROP攻击及防御现状</w:t>
       </w:r>
       <w:bookmarkEnd w:id="2"/>
+      <w:r>
+        <w:rPr>
+          <w:rFonts w:hint="default" w:ascii="Microsoft YaHei" w:hAnsi="Microsoft YaHei" w:eastAsia="Microsoft YaHei" w:cs="Microsoft YaHei"/>
+          <w:sz w:val="21"/>
+          <w:szCs w:val="21"/>
+        </w:rPr>
+        <w:t>(Ret-to-libc, rop, jop, xop)</w:t>
+      </w:r>
     </w:p>
     <w:p>
       <w:pPr>
@@ -2705,23 +2747,7 @@
           <w:sz w:val="21"/>
           <w:szCs w:val="21"/>
         </w:rPr>
-        <w:t>（ROP）是一种常用的代码复用攻击技术，不同于</w:t>
-      </w:r>
-      <w:r>
-        <w:rPr>
-          <w:rFonts w:hint="eastAsia" w:ascii="Microsoft YaHei" w:hAnsi="Microsoft YaHei" w:eastAsia="Microsoft YaHei" w:cs="Microsoft YaHei"/>
-          <w:sz w:val="21"/>
-          <w:szCs w:val="21"/>
-        </w:rPr>
-        <w:t>Return-into-libc，攻击者在</w:t>
-      </w:r>
-      <w:r>
-        <w:rPr>
-          <w:rFonts w:hint="eastAsia" w:ascii="Microsoft YaHei" w:hAnsi="Microsoft YaHei" w:eastAsia="Microsoft YaHei" w:cs="Microsoft YaHei"/>
-          <w:sz w:val="21"/>
-          <w:szCs w:val="21"/>
-        </w:rPr>
-        <w:t>返回导向编程时，不执行整个函数，而是执行源自各函数片段中的指令序列，这些指令序列称作gadget，具有如下两个基本特点：1.具有一定的功能，如：寄存器相加、加载某值到内存；2.以ret指令为结尾。攻击者首先搜索可用gadget，然后将各个gadget链接在一起，从而实现一次完整的攻击（详见2.2</w:t>
+        <w:t>（ROP）是一种常用的代码复用攻击技术，不同于Return-into-libc，攻击者在返回导向编程时，不执行整个函数，而是执行源自各函数片段中的指令序列，这些指令序列称作gadget，具有如下两个基本特点：1.具有一定的功能，如：寄存器相加、加载某值到内存；2.以ret指令为结尾。攻击者首先搜索可用gadget，然后将各个gadget链接在一起，从而实现一次完整的攻击（详见2.2</w:t>
       </w:r>
       <w:r>
         <w:rPr>
@@ -3231,25 +3257,7 @@
           <w:szCs w:val="21"/>
           <w:vertAlign w:val="superscript"/>
         </w:rPr>
-        <w:t>[</w:t>
-      </w:r>
-      <w:r>
-        <w:rPr>
-          <w:rFonts w:hint="default" w:ascii="Microsoft YaHei" w:hAnsi="Microsoft YaHei" w:eastAsia="Microsoft YaHei" w:cs="Microsoft YaHei"/>
-          <w:sz w:val="21"/>
-          <w:szCs w:val="21"/>
-          <w:vertAlign w:val="superscript"/>
-        </w:rPr>
-        <w:t>21</w:t>
-      </w:r>
-      <w:r>
-        <w:rPr>
-          <w:rFonts w:hint="default" w:ascii="Microsoft YaHei" w:hAnsi="Microsoft YaHei" w:eastAsia="Microsoft YaHei" w:cs="Microsoft YaHei"/>
-          <w:sz w:val="21"/>
-          <w:szCs w:val="21"/>
-          <w:vertAlign w:val="superscript"/>
-        </w:rPr>
-        <w:t>]</w:t>
+        <w:t>[21]</w:t>
       </w:r>
       <w:r>
         <w:rPr>
@@ -3290,6 +3298,30 @@
           <w:ilvl w:val="0"/>
           <w:numId w:val="0"/>
         </w:numPr>
+        <w:ind w:firstLine="420" w:firstLineChars="0"/>
+        <w:jc w:val="left"/>
+        <w:outlineLvl w:val="9"/>
+        <w:rPr>
+          <w:rFonts w:hint="eastAsia" w:ascii="Microsoft YaHei" w:hAnsi="Microsoft YaHei" w:eastAsia="Microsoft YaHei" w:cs="Microsoft YaHei"/>
+          <w:sz w:val="21"/>
+          <w:szCs w:val="21"/>
+        </w:rPr>
+      </w:pPr>
+      <w:r>
+        <w:rPr>
+          <w:rFonts w:hint="default" w:ascii="Microsoft YaHei" w:hAnsi="Microsoft YaHei" w:eastAsia="Microsoft YaHei" w:cs="Microsoft YaHei"/>
+          <w:sz w:val="21"/>
+          <w:szCs w:val="21"/>
+        </w:rPr>
+        <w:t>Rop 攻击 防御 对应写 xop</w:t>
+      </w:r>
+    </w:p>
+    <w:p>
+      <w:pPr>
+        <w:numPr>
+          <w:ilvl w:val="0"/>
+          <w:numId w:val="0"/>
+        </w:numPr>
         <w:ind w:leftChars="0" w:firstLine="420" w:firstLineChars="0"/>
         <w:jc w:val="left"/>
         <w:outlineLvl w:val="9"/>
@@ -3305,23 +3337,7 @@
           <w:sz w:val="21"/>
           <w:szCs w:val="21"/>
         </w:rPr>
-        <w:t>根据上述的</w:t>
-      </w:r>
-      <w:r>
-        <w:rPr>
-          <w:rFonts w:hint="eastAsia" w:ascii="Microsoft YaHei" w:hAnsi="Microsoft YaHei" w:eastAsia="Microsoft YaHei" w:cs="Microsoft YaHei"/>
-          <w:sz w:val="21"/>
-          <w:szCs w:val="21"/>
-        </w:rPr>
-        <w:t>ROP</w:t>
-      </w:r>
-      <w:r>
-        <w:rPr>
-          <w:rFonts w:hint="eastAsia" w:ascii="Microsoft YaHei" w:hAnsi="Microsoft YaHei" w:eastAsia="Microsoft YaHei" w:cs="Microsoft YaHei"/>
-          <w:sz w:val="21"/>
-          <w:szCs w:val="21"/>
-        </w:rPr>
-        <w:t>防御思想，本文将使用二进制动态插桩</w:t>
+        <w:t>根据上述的ROP防御思想，本文将使用二进制动态插桩</w:t>
       </w:r>
       <w:r>
         <w:rPr>
@@ -3369,23 +3385,7 @@
           <w:sz w:val="21"/>
           <w:szCs w:val="21"/>
         </w:rPr>
-        <w:t>应用于</w:t>
-      </w:r>
-      <w:r>
-        <w:rPr>
-          <w:rFonts w:hint="eastAsia" w:ascii="Microsoft YaHei" w:hAnsi="Microsoft YaHei" w:eastAsia="Microsoft YaHei" w:cs="Microsoft YaHei"/>
-          <w:sz w:val="21"/>
-          <w:szCs w:val="21"/>
-        </w:rPr>
-        <w:t>ROP</w:t>
-      </w:r>
-      <w:r>
-        <w:rPr>
-          <w:rFonts w:hint="eastAsia" w:ascii="Microsoft YaHei" w:hAnsi="Microsoft YaHei" w:eastAsia="Microsoft YaHei" w:cs="Microsoft YaHei"/>
-          <w:sz w:val="21"/>
-          <w:szCs w:val="21"/>
-        </w:rPr>
-        <w:t>攻击的</w:t>
+        <w:t>应用于ROP攻击的</w:t>
       </w:r>
       <w:r>
         <w:rPr>
@@ -3470,6 +3470,14 @@
         <w:t>特征提取</w:t>
       </w:r>
       <w:bookmarkEnd w:id="4"/>
+      <w:r>
+        <w:rPr>
+          <w:rFonts w:hint="default" w:ascii="Microsoft YaHei" w:hAnsi="Microsoft YaHei" w:eastAsia="Microsoft YaHei" w:cs="Microsoft YaHei"/>
+          <w:sz w:val="21"/>
+          <w:szCs w:val="21"/>
+        </w:rPr>
+        <w:t>`（分类、主要的、另外的。。）</w:t>
+      </w:r>
     </w:p>
     <w:p>
       <w:pPr>
@@ -3492,7 +3500,7 @@
           <w:sz w:val="21"/>
           <w:szCs w:val="21"/>
         </w:rPr>
-        <w:t>本文分析多个ROP攻击实例在攻击过程中的泄漏内存地址、修改程序返回地址、连续调用gadget、篡改GOT表、调用敏感libc函数等攻击行为。当程序遭受攻击时，其运行时环境出现异常，本文通过PIN框架提供的各种实用API，构造攻击特征提取模块，提取并分析了被攻击程序的运行时动态特征。</w:t>
+        <w:t>本文分析多个ROP攻击实例在攻击过程中的修改程序返回地址、连续调用gadget、篡改GOT表、调用敏感libc函数等攻击行为。当程序遭受攻击时，其运行时环境出现异常，本文通过PIN框架提供的各种实用API，构造攻击特征提取模块，提取并分析了被攻击程序的运行时动态特征。</w:t>
       </w:r>
     </w:p>
     <w:p>
@@ -3550,7 +3558,71 @@
           <w:sz w:val="21"/>
           <w:szCs w:val="21"/>
         </w:rPr>
-        <w:t>本文分析现有的各种防御机制的优劣，并基于现有的各种防御机制，提出了影子栈、调用返回平衡、GOT表保护三种策略，这些策略根据攻击特征提取模块提供的程序运行时异常信息，对程序遭受的ROP攻击进行综合的实时防御。</w:t>
+        <w:t>本文分析现有的各种防御机制的优劣，并基于现有的各种防御机制，提出了影子栈</w:t>
+      </w:r>
+      <w:r>
+        <w:rPr>
+          <w:rFonts w:hint="default" w:ascii="Microsoft YaHei" w:hAnsi="Microsoft YaHei" w:eastAsia="Microsoft YaHei" w:cs="Microsoft YaHei"/>
+          <w:sz w:val="21"/>
+          <w:szCs w:val="21"/>
+        </w:rPr>
+        <w:t>(地址完整性、明确判断攻击类型/*if static else */if libc -&gt; ret-to-libc else gadget(rop) if(ret) rop, if )+</w:t>
+      </w:r>
+      <w:r>
+        <w:rPr>
+          <w:rFonts w:hint="default" w:ascii="Microsoft YaHei" w:hAnsi="Microsoft YaHei" w:eastAsia="Microsoft YaHei" w:cs="Microsoft YaHei"/>
+          <w:sz w:val="21"/>
+          <w:szCs w:val="21"/>
+        </w:rPr>
+        <w:t>GOT表保护(函数指针完整性)</w:t>
+      </w:r>
+      <w:r>
+        <w:rPr>
+          <w:rFonts w:hint="default" w:ascii="Microsoft YaHei" w:hAnsi="Microsoft YaHei" w:eastAsia="Microsoft YaHei" w:cs="Microsoft YaHei"/>
+          <w:sz w:val="21"/>
+          <w:szCs w:val="21"/>
+        </w:rPr>
+        <w:t>，</w:t>
+      </w:r>
+      <w:r>
+        <w:rPr>
+          <w:rFonts w:hint="default" w:ascii="Microsoft YaHei" w:hAnsi="Microsoft YaHei" w:eastAsia="Microsoft YaHei" w:cs="Microsoft YaHei"/>
+          <w:sz w:val="21"/>
+          <w:szCs w:val="21"/>
+        </w:rPr>
+        <w:t>调用返回平衡</w:t>
+      </w:r>
+      <w:r>
+        <w:rPr>
+          <w:rFonts w:hint="default" w:ascii="Microsoft YaHei" w:hAnsi="Microsoft YaHei" w:eastAsia="Microsoft YaHei" w:cs="Microsoft YaHei"/>
+          <w:sz w:val="21"/>
+          <w:szCs w:val="21"/>
+        </w:rPr>
+        <w:t>(关键指令数目平衡检测、指令层次)</w:t>
+      </w:r>
+      <w:r>
+        <w:rPr>
+          <w:rFonts w:hint="default" w:ascii="Microsoft YaHei" w:hAnsi="Microsoft YaHei" w:eastAsia="Microsoft YaHei" w:cs="Microsoft YaHei"/>
+          <w:sz w:val="21"/>
+          <w:szCs w:val="21"/>
+        </w:rPr>
+        <w:t>、</w:t>
+      </w:r>
+      <w:r>
+        <w:rPr>
+          <w:rFonts w:hint="default" w:ascii="Microsoft YaHei" w:hAnsi="Microsoft YaHei" w:eastAsia="Microsoft YaHei" w:cs="Microsoft YaHei"/>
+          <w:sz w:val="21"/>
+          <w:szCs w:val="21"/>
+        </w:rPr>
+        <w:t>2</w:t>
+      </w:r>
+      <w:r>
+        <w:rPr>
+          <w:rFonts w:hint="default" w:ascii="Microsoft YaHei" w:hAnsi="Microsoft YaHei" w:eastAsia="Microsoft YaHei" w:cs="Microsoft YaHei"/>
+          <w:sz w:val="21"/>
+          <w:szCs w:val="21"/>
+        </w:rPr>
+        <w:t>种策略，这些策略根据攻击特征提取模块提供的程序运行时异常信息，对程序遭受的ROP攻击进行综合的实时防御。</w:t>
       </w:r>
     </w:p>
     <w:p>
@@ -3864,39 +3936,7 @@
           <w:sz w:val="21"/>
           <w:szCs w:val="21"/>
         </w:rPr>
-        <w:t>在现代操作系统中，栈被用作函数调用返回的场所。当函数被调用时，操作系统将在栈中分配一块新的内存空间，称作栈帧，栈帧中存储上一个栈帧的栈基址、函数返回地址、局部变量、函数参数等信息。当函数调用发生时，程序控制流会发生转移，即从原函数转移至被调函数。函数调用返回的流程如下：call指令执行后，操作系统将返回地址（call指令的下一条指令地址）压入栈中，然后跳转到call指令的目标地址，执行被调函数，当函数执行结束后，其末尾的ret指令，将栈中的返回地址赋值给</w:t>
-      </w:r>
-      <w:r>
-        <w:rPr>
-          <w:rFonts w:hint="default" w:ascii="Microsoft YaHei" w:hAnsi="Microsoft YaHei" w:eastAsia="Microsoft YaHei" w:cs="Microsoft YaHei"/>
-          <w:sz w:val="21"/>
-          <w:szCs w:val="21"/>
-        </w:rPr>
-        <w:t>指令寄存器</w:t>
-      </w:r>
-      <w:r>
-        <w:rPr>
-          <w:rFonts w:hint="default" w:ascii="Microsoft YaHei" w:hAnsi="Microsoft YaHei" w:eastAsia="Microsoft YaHei" w:cs="Microsoft YaHei"/>
-          <w:sz w:val="21"/>
-          <w:szCs w:val="21"/>
-        </w:rPr>
-        <w:t>ip，程序控制流于是回到原函数。由于函数调用返回的信息存储在栈中，函数调用的过程也伴随着栈帧的切换。以x86汇编语言为例，如图2-1</w:t>
-      </w:r>
-      <w:r>
-        <w:rPr>
-          <w:rFonts w:hint="default" w:ascii="Microsoft YaHei" w:hAnsi="Microsoft YaHei" w:eastAsia="Microsoft YaHei" w:cs="Microsoft YaHei"/>
-          <w:sz w:val="21"/>
-          <w:szCs w:val="21"/>
-        </w:rPr>
-        <w:t>，</w:t>
-      </w:r>
-      <w:r>
-        <w:rPr>
-          <w:rFonts w:hint="default" w:ascii="Microsoft YaHei" w:hAnsi="Microsoft YaHei" w:eastAsia="Microsoft YaHei" w:cs="Microsoft YaHei"/>
-          <w:sz w:val="21"/>
-          <w:szCs w:val="21"/>
-        </w:rPr>
-        <w:t>栈帧的切换流程如下：call指令执行后，程序控制流转移至被调函数，被调函数首先将旧的栈基址压入栈中1，然后设置新的栈基址2，并移动栈指针，开辟新的栈空间3，ret指令执行前，将栈指针指向栈基址4，并恢复保存的栈基址5。其中1-3为栈帧建立过程，4-5为栈帧的销毁过程。</w:t>
+        <w:t>在现代操作系统中，栈被用作函数调用返回的场所。当函数被调用时，操作系统将在栈中分配一块新的内存空间，称作栈帧，栈帧中存储上一个栈帧的栈基址、函数返回地址、局部变量、函数参数等信息。当函数调用发生时，程序控制流会发生转移，即从原函数转移至被调函数。函数调用返回的流程如下：call指令执行后，操作系统将返回地址（call指令的下一条指令地址）压入栈中，然后跳转到call指令的目标地址，执行被调函数，当函数执行结束后，其末尾的ret指令，将栈中的返回地址赋值给指令寄存器ip，程序控制流于是回到原函数。由于函数调用返回的信息存储在栈中，函数调用的过程也伴随着栈帧的切换。以x86汇编语言为例，如图2-1，栈帧的切换流程如下：call指令执行后，程序控制流转移至被调函数，被调函数首先将旧的栈基址压入栈中1，然后设置新的栈基址2，并移动栈指针，开辟新的栈空间3，ret指令执行前，将栈指针指向栈基址4，并恢复保存的栈基址5。其中1-3为栈帧建立过程，4-5为栈帧的销毁过程。</w:t>
       </w:r>
     </w:p>
     <w:p>
@@ -3982,23 +4022,7 @@
                                 <w:sz w:val="24"/>
                                 <w:szCs w:val="28"/>
                               </w:rPr>
-                              <w:t>①</w:t>
-                            </w:r>
-                            <w:r>
-                              <w:rPr>
-                                <w:rFonts w:hint="default" w:ascii="Ubuntu Mono" w:hAnsi="Ubuntu Mono" w:eastAsia="Ubuntu Condensed" w:cs="Ubuntu Mono"/>
-                                <w:sz w:val="24"/>
-                                <w:szCs w:val="28"/>
-                              </w:rPr>
-                              <w:t xml:space="preserve"> </w:t>
-                            </w:r>
-                            <w:r>
-                              <w:rPr>
-                                <w:rFonts w:hint="default" w:ascii="Ubuntu Mono" w:hAnsi="Ubuntu Mono" w:eastAsia="Ubuntu Condensed" w:cs="Ubuntu Mono"/>
-                                <w:sz w:val="24"/>
-                                <w:szCs w:val="28"/>
-                              </w:rPr>
-                              <w:t>push ebp</w:t>
+                              <w:t>① push ebp</w:t>
                             </w:r>
                           </w:p>
                           <w:p>
@@ -4021,23 +4045,7 @@
                                 <w:sz w:val="24"/>
                                 <w:szCs w:val="28"/>
                               </w:rPr>
-                              <w:t>②</w:t>
-                            </w:r>
-                            <w:r>
-                              <w:rPr>
-                                <w:rFonts w:hint="default" w:ascii="Ubuntu Mono" w:hAnsi="Ubuntu Mono" w:eastAsia="Ubuntu Condensed" w:cs="Ubuntu Mono"/>
-                                <w:sz w:val="24"/>
-                                <w:szCs w:val="28"/>
-                              </w:rPr>
-                              <w:t xml:space="preserve"> </w:t>
-                            </w:r>
-                            <w:r>
-                              <w:rPr>
-                                <w:rFonts w:hint="default" w:ascii="Ubuntu Mono" w:hAnsi="Ubuntu Mono" w:eastAsia="Ubuntu Condensed" w:cs="Ubuntu Mono"/>
-                                <w:sz w:val="24"/>
-                                <w:szCs w:val="28"/>
-                              </w:rPr>
-                              <w:t>mov ebp, esp</w:t>
+                              <w:t>② mov ebp, esp</w:t>
                             </w:r>
                           </w:p>
                           <w:p>
@@ -4060,23 +4068,7 @@
                                 <w:sz w:val="24"/>
                                 <w:szCs w:val="28"/>
                               </w:rPr>
-                              <w:t>③</w:t>
-                            </w:r>
-                            <w:r>
-                              <w:rPr>
-                                <w:rFonts w:hint="default" w:ascii="Ubuntu Mono" w:hAnsi="Ubuntu Mono" w:eastAsia="Ubuntu Condensed" w:cs="Ubuntu Mono"/>
-                                <w:sz w:val="24"/>
-                                <w:szCs w:val="28"/>
-                              </w:rPr>
-                              <w:t xml:space="preserve"> </w:t>
-                            </w:r>
-                            <w:r>
-                              <w:rPr>
-                                <w:rFonts w:hint="default" w:ascii="Ubuntu Mono" w:hAnsi="Ubuntu Mono" w:eastAsia="Ubuntu Condensed" w:cs="Ubuntu Mono"/>
-                                <w:sz w:val="24"/>
-                                <w:szCs w:val="28"/>
-                              </w:rPr>
-                              <w:t>sub esp, 0x8</w:t>
+                              <w:t>③ sub esp, 0x8</w:t>
                             </w:r>
                           </w:p>
                           <w:p>
@@ -4123,23 +4115,7 @@
                                 <w:sz w:val="24"/>
                                 <w:szCs w:val="28"/>
                               </w:rPr>
-                              <w:t>④</w:t>
-                            </w:r>
-                            <w:r>
-                              <w:rPr>
-                                <w:rFonts w:hint="default" w:ascii="Ubuntu Mono" w:hAnsi="Ubuntu Mono" w:eastAsia="Ubuntu Condensed" w:cs="Ubuntu Mono"/>
-                                <w:sz w:val="24"/>
-                                <w:szCs w:val="28"/>
-                              </w:rPr>
-                              <w:t xml:space="preserve"> </w:t>
-                            </w:r>
-                            <w:r>
-                              <w:rPr>
-                                <w:rFonts w:hint="default" w:ascii="Ubuntu Mono" w:hAnsi="Ubuntu Mono" w:eastAsia="Ubuntu Condensed" w:cs="Ubuntu Mono"/>
-                                <w:sz w:val="24"/>
-                                <w:szCs w:val="28"/>
-                              </w:rPr>
-                              <w:t>mov esp, ebp</w:t>
+                              <w:t>④ mov esp, ebp</w:t>
                             </w:r>
                           </w:p>
                           <w:p>
@@ -4162,23 +4138,7 @@
                                 <w:sz w:val="24"/>
                                 <w:szCs w:val="28"/>
                               </w:rPr>
-                              <w:t>⑤</w:t>
-                            </w:r>
-                            <w:r>
-                              <w:rPr>
-                                <w:rFonts w:hint="default" w:ascii="Ubuntu Mono" w:hAnsi="Ubuntu Mono" w:eastAsia="Ubuntu Condensed" w:cs="Ubuntu Mono"/>
-                                <w:sz w:val="24"/>
-                                <w:szCs w:val="28"/>
-                              </w:rPr>
-                              <w:t xml:space="preserve"> </w:t>
-                            </w:r>
-                            <w:r>
-                              <w:rPr>
-                                <w:rFonts w:hint="default" w:ascii="Ubuntu Mono" w:hAnsi="Ubuntu Mono" w:eastAsia="Ubuntu Condensed" w:cs="Ubuntu Mono"/>
-                                <w:sz w:val="24"/>
-                                <w:szCs w:val="28"/>
-                              </w:rPr>
-                              <w:t>pop ebp</w:t>
+                              <w:t>⑤ pop ebp</w:t>
                             </w:r>
                           </w:p>
                           <w:p>
@@ -4218,7 +4178,7 @@
           </mc:Choice>
           <mc:Fallback>
             <w:pict>
-              <v:shape id="_x0000_s1026" o:spid="_x0000_s1026" o:spt="202" type="#_x0000_t202" style="height:108.2pt;width:153.2pt;" fillcolor="#FFFFFF [3201]" filled="t" stroked="t" coordsize="21600,21600" o:gfxdata="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">
+              <v:shape id="_x0000_s1026" o:spid="_x0000_s1026" o:spt="202" type="#_x0000_t202" style="height:108.2pt;width:153.2pt;" fillcolor="#FFFFFF [3201]" filled="t" stroked="t" coordsize="21600,21600" o:gfxdata="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">
                 <v:fill on="t" focussize="0,0"/>
                 <v:stroke weight="0.5pt" color="#000000 [3204]" joinstyle="round"/>
                 <v:imagedata o:title=""/>
@@ -4245,23 +4205,7 @@
                           <w:sz w:val="24"/>
                           <w:szCs w:val="28"/>
                         </w:rPr>
-                        <w:t>①</w:t>
-                      </w:r>
-                      <w:r>
-                        <w:rPr>
-                          <w:rFonts w:hint="default" w:ascii="Ubuntu Mono" w:hAnsi="Ubuntu Mono" w:eastAsia="Ubuntu Condensed" w:cs="Ubuntu Mono"/>
-                          <w:sz w:val="24"/>
-                          <w:szCs w:val="28"/>
-                        </w:rPr>
-                        <w:t xml:space="preserve"> </w:t>
-                      </w:r>
-                      <w:r>
-                        <w:rPr>
-                          <w:rFonts w:hint="default" w:ascii="Ubuntu Mono" w:hAnsi="Ubuntu Mono" w:eastAsia="Ubuntu Condensed" w:cs="Ubuntu Mono"/>
-                          <w:sz w:val="24"/>
-                          <w:szCs w:val="28"/>
-                        </w:rPr>
-                        <w:t>push ebp</w:t>
+                        <w:t>① push ebp</w:t>
                       </w:r>
                     </w:p>
                     <w:p>
@@ -4284,23 +4228,7 @@
                           <w:sz w:val="24"/>
                           <w:szCs w:val="28"/>
                         </w:rPr>
-                        <w:t>②</w:t>
-                      </w:r>
-                      <w:r>
-                        <w:rPr>
-                          <w:rFonts w:hint="default" w:ascii="Ubuntu Mono" w:hAnsi="Ubuntu Mono" w:eastAsia="Ubuntu Condensed" w:cs="Ubuntu Mono"/>
-                          <w:sz w:val="24"/>
-                          <w:szCs w:val="28"/>
-                        </w:rPr>
-                        <w:t xml:space="preserve"> </w:t>
-                      </w:r>
-                      <w:r>
-                        <w:rPr>
-                          <w:rFonts w:hint="default" w:ascii="Ubuntu Mono" w:hAnsi="Ubuntu Mono" w:eastAsia="Ubuntu Condensed" w:cs="Ubuntu Mono"/>
-                          <w:sz w:val="24"/>
-                          <w:szCs w:val="28"/>
-                        </w:rPr>
-                        <w:t>mov ebp, esp</w:t>
+                        <w:t>② mov ebp, esp</w:t>
                       </w:r>
                     </w:p>
                     <w:p>
@@ -4323,23 +4251,7 @@
                           <w:sz w:val="24"/>
                           <w:szCs w:val="28"/>
                         </w:rPr>
-                        <w:t>③</w:t>
-                      </w:r>
-                      <w:r>
-                        <w:rPr>
-                          <w:rFonts w:hint="default" w:ascii="Ubuntu Mono" w:hAnsi="Ubuntu Mono" w:eastAsia="Ubuntu Condensed" w:cs="Ubuntu Mono"/>
-                          <w:sz w:val="24"/>
-                          <w:szCs w:val="28"/>
-                        </w:rPr>
-                        <w:t xml:space="preserve"> </w:t>
-                      </w:r>
-                      <w:r>
-                        <w:rPr>
-                          <w:rFonts w:hint="default" w:ascii="Ubuntu Mono" w:hAnsi="Ubuntu Mono" w:eastAsia="Ubuntu Condensed" w:cs="Ubuntu Mono"/>
-                          <w:sz w:val="24"/>
-                          <w:szCs w:val="28"/>
-                        </w:rPr>
-                        <w:t>sub esp, 0x8</w:t>
+                        <w:t>③ sub esp, 0x8</w:t>
                       </w:r>
                     </w:p>
                     <w:p>
@@ -4386,23 +4298,7 @@
                           <w:sz w:val="24"/>
                           <w:szCs w:val="28"/>
                         </w:rPr>
-                        <w:t>④</w:t>
-                      </w:r>
-                      <w:r>
-                        <w:rPr>
-                          <w:rFonts w:hint="default" w:ascii="Ubuntu Mono" w:hAnsi="Ubuntu Mono" w:eastAsia="Ubuntu Condensed" w:cs="Ubuntu Mono"/>
-                          <w:sz w:val="24"/>
-                          <w:szCs w:val="28"/>
-                        </w:rPr>
-                        <w:t xml:space="preserve"> </w:t>
-                      </w:r>
-                      <w:r>
-                        <w:rPr>
-                          <w:rFonts w:hint="default" w:ascii="Ubuntu Mono" w:hAnsi="Ubuntu Mono" w:eastAsia="Ubuntu Condensed" w:cs="Ubuntu Mono"/>
-                          <w:sz w:val="24"/>
-                          <w:szCs w:val="28"/>
-                        </w:rPr>
-                        <w:t>mov esp, ebp</w:t>
+                        <w:t>④ mov esp, ebp</w:t>
                       </w:r>
                     </w:p>
                     <w:p>
@@ -4425,23 +4321,7 @@
                           <w:sz w:val="24"/>
                           <w:szCs w:val="28"/>
                         </w:rPr>
-                        <w:t>⑤</w:t>
-                      </w:r>
-                      <w:r>
-                        <w:rPr>
-                          <w:rFonts w:hint="default" w:ascii="Ubuntu Mono" w:hAnsi="Ubuntu Mono" w:eastAsia="Ubuntu Condensed" w:cs="Ubuntu Mono"/>
-                          <w:sz w:val="24"/>
-                          <w:szCs w:val="28"/>
-                        </w:rPr>
-                        <w:t xml:space="preserve"> </w:t>
-                      </w:r>
-                      <w:r>
-                        <w:rPr>
-                          <w:rFonts w:hint="default" w:ascii="Ubuntu Mono" w:hAnsi="Ubuntu Mono" w:eastAsia="Ubuntu Condensed" w:cs="Ubuntu Mono"/>
-                          <w:sz w:val="24"/>
-                          <w:szCs w:val="28"/>
-                        </w:rPr>
-                        <w:t>pop ebp</w:t>
+                        <w:t>⑤ pop ebp</w:t>
                       </w:r>
                     </w:p>
                     <w:p>
@@ -4530,39 +4410,7 @@
           <w:sz w:val="21"/>
           <w:szCs w:val="21"/>
         </w:rPr>
-        <w:t>当缓冲区发生溢出后，栈中的返回地址被覆盖，函数返回时指令寄存器ip的值将被攻击者篡改，程序控制流由此被劫持。ROP攻击是将控制流劫持至gadget中的一种代码复用攻击。攻击者将收集到的gadget的地址以及一些必要数据，经过精心编排后写入栈中，覆盖返回地址及其后的区域。通过对栈空间的精心布局，实现一个</w:t>
-      </w:r>
-      <w:r>
-        <w:rPr>
-          <w:rFonts w:hint="default" w:ascii="Microsoft YaHei" w:hAnsi="Microsoft YaHei" w:eastAsia="Microsoft YaHei" w:cs="Microsoft YaHei"/>
-          <w:sz w:val="21"/>
-          <w:szCs w:val="21"/>
-        </w:rPr>
-        <w:t>gadget执行完毕后，</w:t>
-      </w:r>
-      <w:r>
-        <w:rPr>
-          <w:rFonts w:hint="default" w:ascii="Microsoft YaHei" w:hAnsi="Microsoft YaHei" w:eastAsia="Microsoft YaHei" w:cs="Microsoft YaHei"/>
-          <w:sz w:val="21"/>
-          <w:szCs w:val="21"/>
-        </w:rPr>
-        <w:t>跳转</w:t>
-      </w:r>
-      <w:r>
-        <w:rPr>
-          <w:rFonts w:hint="default" w:ascii="Microsoft YaHei" w:hAnsi="Microsoft YaHei" w:eastAsia="Microsoft YaHei" w:cs="Microsoft YaHei"/>
-          <w:sz w:val="21"/>
-          <w:szCs w:val="21"/>
-        </w:rPr>
-        <w:t>至下一个gadget</w:t>
-      </w:r>
-      <w:r>
-        <w:rPr>
-          <w:rFonts w:hint="default" w:ascii="Microsoft YaHei" w:hAnsi="Microsoft YaHei" w:eastAsia="Microsoft YaHei" w:cs="Microsoft YaHei"/>
-          <w:sz w:val="21"/>
-          <w:szCs w:val="21"/>
-        </w:rPr>
-        <w:t>的目的。由此gadget被依次执行，直到达到攻击者目的。</w:t>
+        <w:t>当缓冲区发生溢出后，栈中的返回地址被覆盖，函数返回时指令寄存器ip的值将被攻击者篡改，程序控制流由此被劫持。ROP攻击是将控制流劫持至gadget中的一种代码复用攻击。攻击者将收集到的gadget的地址以及一些必要数据，经过精心编排后写入栈中，覆盖返回地址及其后的区域。通过对栈空间的精心布局，实现一个gadget执行完毕后，跳转至下一个gadget的目的。由此gadget被依次执行，直到达到攻击者目的。</w:t>
       </w:r>
     </w:p>
     <w:p>
@@ -5228,6 +5076,7 @@
           <w:rFonts w:hint="eastAsia" w:ascii="Microsoft YaHei" w:hAnsi="Microsoft YaHei" w:eastAsia="Microsoft YaHei" w:cs="Microsoft YaHei"/>
           <w:sz w:val="21"/>
           <w:szCs w:val="21"/>
+          <w:highlight w:val="yellow"/>
         </w:rPr>
       </w:pPr>
       <w:bookmarkStart w:id="14" w:name="_Toc125806473"/>
@@ -5236,6 +5085,7 @@
           <w:rFonts w:hint="eastAsia" w:ascii="Microsoft YaHei" w:hAnsi="Microsoft YaHei" w:eastAsia="Microsoft YaHei" w:cs="Microsoft YaHei"/>
           <w:sz w:val="21"/>
           <w:szCs w:val="21"/>
+          <w:highlight w:val="yellow"/>
         </w:rPr>
         <w:t>2.2.2 基于运行时状态监控</w:t>
       </w:r>
@@ -5261,6 +5111,7 @@
           <w:rFonts w:hint="eastAsia" w:ascii="Microsoft YaHei" w:hAnsi="Microsoft YaHei" w:eastAsia="Microsoft YaHei" w:cs="Microsoft YaHei"/>
           <w:sz w:val="21"/>
           <w:szCs w:val="21"/>
+          <w:highlight w:val="yellow"/>
         </w:rPr>
         <w:t>2.2.3 基于控制流</w:t>
       </w:r>
@@ -5361,6 +5212,7 @@
     <w:p>
       <w:pPr>
         <w:numPr>
+          <w:ilvl w:val="0"/>
           <w:numId w:val="0"/>
         </w:numPr>
         <w:ind w:leftChars="0"/>
@@ -5386,6 +5238,7 @@
     <w:p>
       <w:pPr>
         <w:numPr>
+          <w:ilvl w:val="0"/>
           <w:numId w:val="0"/>
         </w:numPr>
         <w:ind w:leftChars="0"/>
@@ -5409,6 +5262,7 @@
     <w:p>
       <w:pPr>
         <w:numPr>
+          <w:ilvl w:val="0"/>
           <w:numId w:val="0"/>
         </w:numPr>
         <w:ind w:leftChars="0"/>
@@ -5432,6 +5286,7 @@
     <w:p>
       <w:pPr>
         <w:numPr>
+          <w:ilvl w:val="0"/>
           <w:numId w:val="0"/>
         </w:numPr>
         <w:ind w:leftChars="0"/>
@@ -5457,6 +5312,7 @@
     <w:p>
       <w:pPr>
         <w:numPr>
+          <w:ilvl w:val="0"/>
           <w:numId w:val="0"/>
         </w:numPr>
         <w:ind w:leftChars="0"/>
@@ -5480,6 +5336,7 @@
     <w:p>
       <w:pPr>
         <w:numPr>
+          <w:ilvl w:val="0"/>
           <w:numId w:val="0"/>
         </w:numPr>
         <w:ind w:leftChars="0"/>
@@ -5503,6 +5360,7 @@
     <w:p>
       <w:pPr>
         <w:numPr>
+          <w:ilvl w:val="0"/>
           <w:numId w:val="0"/>
         </w:numPr>
         <w:ind w:leftChars="0"/>
@@ -5528,6 +5386,7 @@
     <w:p>
       <w:pPr>
         <w:numPr>
+          <w:ilvl w:val="0"/>
           <w:numId w:val="0"/>
         </w:numPr>
         <w:ind w:leftChars="0"/>
@@ -5551,6 +5410,7 @@
     <w:p>
       <w:pPr>
         <w:numPr>
+          <w:ilvl w:val="0"/>
           <w:numId w:val="0"/>
         </w:numPr>
         <w:ind w:leftChars="0"/>
@@ -5570,8 +5430,6 @@
         </w:rPr>
         <w:t>...</w:t>
       </w:r>
-      <w:bookmarkStart w:id="32" w:name="_GoBack"/>
-      <w:bookmarkEnd w:id="32"/>
     </w:p>
     <w:p>
       <w:pPr>
@@ -5788,23 +5646,7 @@
           <w:sz w:val="21"/>
           <w:szCs w:val="21"/>
         </w:rPr>
-        <w:t>以</w:t>
-      </w:r>
-      <w:r>
-        <w:rPr>
-          <w:rFonts w:hint="default" w:ascii="Microsoft YaHei" w:hAnsi="Microsoft YaHei" w:eastAsia="Microsoft YaHei" w:cs="Microsoft YaHei"/>
-          <w:sz w:val="21"/>
-          <w:szCs w:val="21"/>
-        </w:rPr>
-        <w:t>结尾的</w:t>
-      </w:r>
-      <w:r>
-        <w:rPr>
-          <w:rFonts w:hint="default" w:ascii="Microsoft YaHei" w:hAnsi="Microsoft YaHei" w:eastAsia="Microsoft YaHei" w:cs="Microsoft YaHei"/>
-          <w:sz w:val="21"/>
-          <w:szCs w:val="21"/>
-        </w:rPr>
-        <w:t>ret</w:t>
+        <w:t>以结尾的ret</w:t>
       </w:r>
       <w:r>
         <w:rPr>
@@ -6474,6 +6316,7 @@
     <w:p>
       <w:pPr>
         <w:numPr>
+          <w:ilvl w:val="0"/>
           <w:numId w:val="0"/>
         </w:numPr>
         <w:jc w:val="left"/>
@@ -6976,15 +6819,7 @@
           <w:sz w:val="21"/>
           <w:szCs w:val="21"/>
         </w:rPr>
-        <w:t xml:space="preserve">hen, and A.R. Sadeghi, Just-In-Time Code Reuse: On the Effectiveness of Fine-Grained Address Space Layout Randomization </w:t>
-      </w:r>
-      <w:r>
-        <w:rPr>
-          <w:rFonts w:hint="default" w:ascii="Microsoft YaHei" w:hAnsi="Microsoft YaHei" w:eastAsia="Microsoft YaHei" w:cs="Microsoft YaHei"/>
-          <w:sz w:val="21"/>
-          <w:szCs w:val="21"/>
-        </w:rPr>
-        <w:t xml:space="preserve">- </w:t>
+        <w:t xml:space="preserve">hen, and A.R. Sadeghi, Just-In-Time Code Reuse: On the Effectiveness of Fine-Grained Address Space Layout Randomization - </w:t>
       </w:r>
       <w:r>
         <w:rPr>
@@ -7000,39 +6835,7 @@
           <w:sz w:val="21"/>
           <w:szCs w:val="21"/>
         </w:rPr>
-        <w:t>574-588</w:t>
-      </w:r>
-      <w:r>
-        <w:rPr>
-          <w:rFonts w:hint="default" w:ascii="Microsoft YaHei" w:hAnsi="Microsoft YaHei" w:eastAsia="Microsoft YaHei" w:cs="Microsoft YaHei"/>
-          <w:sz w:val="21"/>
-          <w:szCs w:val="21"/>
-        </w:rPr>
-        <w:t xml:space="preserve"> (201</w:t>
-      </w:r>
-      <w:r>
-        <w:rPr>
-          <w:rFonts w:hint="default" w:ascii="Microsoft YaHei" w:hAnsi="Microsoft YaHei" w:eastAsia="Microsoft YaHei" w:cs="Microsoft YaHei"/>
-          <w:sz w:val="21"/>
-          <w:szCs w:val="21"/>
-        </w:rPr>
-        <w:t>3</w:t>
-      </w:r>
-      <w:r>
-        <w:rPr>
-          <w:rFonts w:hint="default" w:ascii="Microsoft YaHei" w:hAnsi="Microsoft YaHei" w:eastAsia="Microsoft YaHei" w:cs="Microsoft YaHei"/>
-          <w:sz w:val="21"/>
-          <w:szCs w:val="21"/>
-        </w:rPr>
-        <w:t>)</w:t>
-      </w:r>
-      <w:r>
-        <w:rPr>
-          <w:rFonts w:hint="default" w:ascii="Microsoft YaHei" w:hAnsi="Microsoft YaHei" w:eastAsia="Microsoft YaHei" w:cs="Microsoft YaHei"/>
-          <w:sz w:val="21"/>
-          <w:szCs w:val="21"/>
-        </w:rPr>
-        <w:t xml:space="preserve"> </w:t>
+        <w:t xml:space="preserve">574-588 (2013) </w:t>
       </w:r>
     </w:p>
     <w:p>
@@ -7189,23 +6992,7 @@
           <w:sz w:val="21"/>
           <w:szCs w:val="21"/>
         </w:rPr>
-        <w:t>M. Backes and S. Nurnberger. Oxymoron: Making fine-grained memory randomization practical by allowing code sharing. In Proceedings of the 23rd USENIX Security Symposium. (</w:t>
-      </w:r>
-      <w:r>
-        <w:rPr>
-          <w:rFonts w:hint="default" w:ascii="Microsoft YaHei" w:hAnsi="Microsoft YaHei" w:eastAsia="Microsoft YaHei" w:cs="Microsoft YaHei"/>
-          <w:sz w:val="21"/>
-          <w:szCs w:val="21"/>
-        </w:rPr>
-        <w:t>2014</w:t>
-      </w:r>
-      <w:r>
-        <w:rPr>
-          <w:rFonts w:hint="default" w:ascii="Microsoft YaHei" w:hAnsi="Microsoft YaHei" w:eastAsia="Microsoft YaHei" w:cs="Microsoft YaHei"/>
-          <w:sz w:val="21"/>
-          <w:szCs w:val="21"/>
-        </w:rPr>
-        <w:t xml:space="preserve">) </w:t>
+        <w:t xml:space="preserve">M. Backes and S. Nurnberger. Oxymoron: Making fine-grained memory randomization practical by allowing code sharing. In Proceedings of the 23rd USENIX Security Symposium. (2014) </w:t>
       </w:r>
     </w:p>
     <w:p>
@@ -7228,23 +7015,7 @@
           <w:sz w:val="21"/>
           <w:szCs w:val="21"/>
         </w:rPr>
-        <w:t>Si, Lu , et al. "ROP-Hunt: Detecting Return-Oriented Programming Attacks in Applications." International Conference on Security, Privacy and Anonymity in Computation, Communication and Storage Springer, Cham. (</w:t>
-      </w:r>
-      <w:r>
-        <w:rPr>
-          <w:rFonts w:hint="default" w:ascii="Microsoft YaHei" w:hAnsi="Microsoft YaHei" w:eastAsia="Microsoft YaHei" w:cs="Microsoft YaHei"/>
-          <w:sz w:val="21"/>
-          <w:szCs w:val="21"/>
-        </w:rPr>
-        <w:t>2016</w:t>
-      </w:r>
-      <w:r>
-        <w:rPr>
-          <w:rFonts w:hint="default" w:ascii="Microsoft YaHei" w:hAnsi="Microsoft YaHei" w:eastAsia="Microsoft YaHei" w:cs="Microsoft YaHei"/>
-          <w:sz w:val="21"/>
-          <w:szCs w:val="21"/>
-        </w:rPr>
-        <w:t>)</w:t>
+        <w:t>Si, Lu , et al. "ROP-Hunt: Detecting Return-Oriented Programming Attacks in Applications." International Conference on Security, Privacy and Anonymity in Computation, Communication and Storage Springer, Cham. (2016)</w:t>
       </w:r>
     </w:p>
     <w:sectPr>

</xml_diff>